<commit_message>
adding a text for number 5
</commit_message>
<xml_diff>
--- a/number_5_and_6.docx
+++ b/number_5_and_6.docx
@@ -4,7 +4,7 @@
   <w:body>
     <w:p>
       <w:r>
-        <w:t>6)</w:t>
+        <w:t>5)</w:t>
       </w:r>
     </w:p>
     <w:p>
@@ -17,6 +17,66 @@
         <w:rPr>
           <w:lang w:val="en-US"/>
         </w:rPr>
+        <w:t>The importance of a f</w:t>
+      </w:r>
+      <w:r>
+        <w:rPr>
+          <w:lang w:val="en-US"/>
+        </w:rPr>
+        <w:t xml:space="preserve">eature is derived from the probability of reaching the node that </w:t>
+      </w:r>
+      <w:proofErr w:type="gramStart"/>
+      <w:r>
+        <w:rPr>
+          <w:lang w:val="en-US"/>
+        </w:rPr>
+        <w:t>makes a decision</w:t>
+      </w:r>
+      <w:proofErr w:type="gramEnd"/>
+      <w:r>
+        <w:rPr>
+          <w:lang w:val="en-US"/>
+        </w:rPr>
+        <w:t xml:space="preserve"> about the feature summed over all trees in the ensemble. The probability for a node is derived by counting how many samples reach that node. (</w:t>
+      </w:r>
+      <w:r>
+        <w:rPr>
+          <w:lang w:val="en-US"/>
+        </w:rPr>
+        <w:t>https://stackoverflow.com/questions/15810339/how-are-feature-importances-in-randomforestclassifier-determined</w:t>
+      </w:r>
+      <w:r>
+        <w:rPr>
+          <w:lang w:val="en-US"/>
+        </w:rPr>
+        <w:t>)</w:t>
+      </w:r>
+      <w:bookmarkStart w:id="0" w:name="_GoBack"/>
+      <w:bookmarkEnd w:id="0"/>
+    </w:p>
+    <w:p>
+      <w:pPr>
+        <w:rPr>
+          <w:lang w:val="en-US"/>
+        </w:rPr>
+      </w:pPr>
+      <w:r>
+        <w:rPr>
+          <w:lang w:val="en-US"/>
+        </w:rPr>
+        <w:t>6)</w:t>
+      </w:r>
+    </w:p>
+    <w:p>
+      <w:pPr>
+        <w:rPr>
+          <w:lang w:val="en-US"/>
+        </w:rPr>
+      </w:pPr>
+      <w:r>
+        <w:rPr>
+          <w:lang w:val="en-US"/>
+        </w:rPr>
         <w:t>To test the random forest c</w:t>
       </w:r>
       <w:r>
@@ -257,8 +317,6 @@
         </w:rPr>
         <w:t>) it also takes significantly more time than the random forest.</w:t>
       </w:r>
-      <w:bookmarkStart w:id="0" w:name="_GoBack"/>
-      <w:bookmarkEnd w:id="0"/>
     </w:p>
     <w:sectPr>
       <w:pgSz w:w="11906" w:h="16838"/>

</xml_diff>